<commit_message>
Update 6.5 to indicate extension vice correction
</commit_message>
<xml_diff>
--- a/6.5 Vertical CRS vice datum in metadata/Vertical CRS vice Datum in Metadata.docx
+++ b/6.5 Vertical CRS vice datum in metadata/Vertical CRS vice Datum in Metadata.docx
@@ -577,15 +577,6 @@
                 <w:lang w:val="en-US" w:eastAsia="zh-CN"/>
               </w:rPr>
             </w:pPr>
-            <w:r>
-              <w:rPr>
-                <w:rFonts w:cs="Arial"/>
-                <w:sz w:val="16"/>
-                <w:szCs w:val="16"/>
-                <w:lang w:val="en-US" w:eastAsia="zh-CN"/>
-              </w:rPr>
-              <w:t>X</w:t>
-            </w:r>
           </w:p>
         </w:tc>
         <w:tc>
@@ -611,6 +602,17 @@
                 <w:lang w:val="en-US" w:eastAsia="zh-CN"/>
               </w:rPr>
             </w:pPr>
+            <w:r>
+              <w:rPr>
+                <w:rFonts w:cs="Arial"/>
+                <w:sz w:val="16"/>
+                <w:szCs w:val="16"/>
+                <w:lang w:val="en-US" w:eastAsia="zh-CN"/>
+              </w:rPr>
+              <w:t>X</w:t>
+            </w:r>
+            <w:bookmarkStart w:id="0" w:name="_GoBack"/>
+            <w:bookmarkEnd w:id="0"/>
           </w:p>
         </w:tc>
       </w:tr>
@@ -1765,8 +1767,6 @@
             <w:r>
               <w:t>The axis of the coordinate system</w:t>
             </w:r>
-            <w:bookmarkStart w:id="0" w:name="_GoBack"/>
-            <w:bookmarkEnd w:id="0"/>
           </w:p>
         </w:tc>
         <w:tc>
@@ -5513,7 +5513,7 @@
     <w:sig w:usb0="E0002EFF" w:usb1="C000785B" w:usb2="00000009" w:usb3="00000000" w:csb0="000001FF" w:csb1="00000000"/>
   </w:font>
   <w:font w:name="MS Mincho">
-    <w:altName w:val="Yu Gothic UI"/>
+    <w:altName w:val="ＭＳ 明朝"/>
     <w:panose1 w:val="02020609040205080304"/>
     <w:charset w:val="80"/>
     <w:family w:val="modern"/>
@@ -5586,6 +5586,7 @@
     <w:rsid w:val="00510D50"/>
     <w:rsid w:val="0052228C"/>
     <w:rsid w:val="00571D31"/>
+    <w:rsid w:val="009368DF"/>
     <w:rsid w:val="00B424F1"/>
     <w:rsid w:val="00CB7214"/>
     <w:rsid w:val="00DB2A1B"/>
@@ -6657,7 +6658,7 @@
 </file>
 
 <file path=customXml/itemProps1.xml><?xml version="1.0" encoding="utf-8"?>
-<ds:datastoreItem xmlns:ds="http://schemas.openxmlformats.org/officeDocument/2006/customXml" ds:itemID="{F4375D88-7DFA-4471-8B22-BA3DDDC704B4}">
+<ds:datastoreItem xmlns:ds="http://schemas.openxmlformats.org/officeDocument/2006/customXml" ds:itemID="{B26EF226-75EF-456F-80BE-D4A3BC6A9578}">
   <ds:schemaRefs>
     <ds:schemaRef ds:uri="http://schemas.openxmlformats.org/officeDocument/2006/bibliography"/>
   </ds:schemaRefs>

</xml_diff>